<commit_message>
Language fix, PvA, GameJolt settings
</commit_message>
<xml_diff>
--- a/Plan van Aanpak Frank Severijns.docx
+++ b/Plan van Aanpak Frank Severijns.docx
@@ -2343,7 +2343,19 @@
         <w:rPr>
           <w:lang w:val="nl-NL"/>
         </w:rPr>
-        <w:t xml:space="preserve"> vliegen in een rechte lijn van een kant van het scherm naar de andere. Ondertussen blijft deze projectielen afschieten naar de speler. Deze projectielen gaan ook altijd in een rechte lijn.</w:t>
+        <w:t xml:space="preserve"> vliegen </w:t>
+      </w:r>
+      <w:r>
+        <w:rPr>
+          <w:lang w:val="nl-NL"/>
+        </w:rPr>
+        <w:t>met een langzame sturing richting de speler</w:t>
+      </w:r>
+      <w:r>
+        <w:rPr>
+          <w:lang w:val="nl-NL"/>
+        </w:rPr>
+        <w:t>. Ondertussen blijft deze projectielen afschieten naar de speler. Deze projectielen gaan altijd in een rechte lijn.</w:t>
       </w:r>
       <w:r>
         <w:rPr>
@@ -2403,10 +2415,6 @@
     <w:p>
       <w:pPr>
         <w:rPr>
-          <w:rFonts w:asciiTheme="majorHAnsi" w:eastAsiaTheme="majorEastAsia" w:hAnsiTheme="majorHAnsi" w:cstheme="majorBidi"/>
-          <w:color w:val="2E74B5" w:themeColor="accent1" w:themeShade="BF"/>
-          <w:sz w:val="32"/>
-          <w:szCs w:val="32"/>
           <w:lang w:val="nl-NL"/>
         </w:rPr>
       </w:pPr>
@@ -2606,6 +2614,590 @@
         </w:rPr>
         <w:t xml:space="preserve"> is, is het behalen van een hoge score het voornaamste doel van het spel.</w:t>
       </w:r>
+    </w:p>
+    <w:p>
+      <w:pPr>
+        <w:rPr>
+          <w:lang w:val="nl-NL"/>
+        </w:rPr>
+      </w:pPr>
+      <w:r>
+        <w:rPr>
+          <w:lang w:val="nl-NL"/>
+        </w:rPr>
+        <w:br w:type="page"/>
+      </w:r>
+    </w:p>
+    <w:p>
+      <w:pPr>
+        <w:pStyle w:val="Heading2"/>
+        <w:rPr>
+          <w:rStyle w:val="Heading1Char"/>
+        </w:rPr>
+      </w:pPr>
+      <w:proofErr w:type="spellStart"/>
+      <w:r>
+        <w:rPr>
+          <w:rStyle w:val="Heading1Char"/>
+        </w:rPr>
+        <w:lastRenderedPageBreak/>
+        <w:t>Vijanden</w:t>
+      </w:r>
+      <w:proofErr w:type="spellEnd"/>
+    </w:p>
+    <w:p>
+      <w:pPr>
+        <w:rPr>
+          <w:lang w:val="nl-NL"/>
+        </w:rPr>
+      </w:pPr>
+      <w:r>
+        <w:rPr>
+          <w:lang w:val="nl-NL"/>
+        </w:rPr>
+        <w:t xml:space="preserve">In dit hoofdstuk worden de vijandelijke schepen beschreven. </w:t>
+      </w:r>
+      <w:r>
+        <w:rPr>
+          <w:lang w:val="nl-NL"/>
+        </w:rPr>
+        <w:t>Hierbij ga ik in op het gedrag dat ik de schepen wil laten uitvoeren en voor welk doel ze dienen binnen het spel.</w:t>
+      </w:r>
+    </w:p>
+    <w:p>
+      <w:pPr>
+        <w:pStyle w:val="Heading3"/>
+        <w:rPr>
+          <w:lang w:val="nl-NL"/>
+        </w:rPr>
+      </w:pPr>
+      <w:proofErr w:type="spellStart"/>
+      <w:r>
+        <w:rPr>
+          <w:lang w:val="nl-NL"/>
+        </w:rPr>
+        <w:t>Drone</w:t>
+      </w:r>
+      <w:proofErr w:type="spellEnd"/>
+    </w:p>
+    <w:p>
+      <w:pPr>
+        <w:rPr>
+          <w:lang w:val="nl-NL"/>
+        </w:rPr>
+      </w:pPr>
+      <w:r>
+        <w:rPr>
+          <w:lang w:val="nl-NL"/>
+        </w:rPr>
+        <w:t xml:space="preserve">De makkelijkste vijand in het spel. De </w:t>
+      </w:r>
+      <w:proofErr w:type="spellStart"/>
+      <w:r>
+        <w:rPr>
+          <w:lang w:val="nl-NL"/>
+        </w:rPr>
+        <w:t>drone</w:t>
+      </w:r>
+      <w:proofErr w:type="spellEnd"/>
+      <w:r>
+        <w:rPr>
+          <w:lang w:val="nl-NL"/>
+        </w:rPr>
+        <w:t xml:space="preserve"> beweegt met een bepaald patroon over het scherm. Dit patroon wil ik maken door middel van een spline, zodat ik vervolgens met gemak de </w:t>
+      </w:r>
+      <w:proofErr w:type="spellStart"/>
+      <w:r>
+        <w:rPr>
+          <w:lang w:val="nl-NL"/>
+        </w:rPr>
+        <w:t>drone</w:t>
+      </w:r>
+      <w:proofErr w:type="spellEnd"/>
+      <w:r>
+        <w:rPr>
+          <w:lang w:val="nl-NL"/>
+        </w:rPr>
+        <w:t xml:space="preserve"> over de spline kan laten bewegen.</w:t>
+      </w:r>
+      <w:r>
+        <w:rPr>
+          <w:lang w:val="nl-NL"/>
+        </w:rPr>
+        <w:br/>
+        <w:t xml:space="preserve">De </w:t>
+      </w:r>
+      <w:proofErr w:type="spellStart"/>
+      <w:r>
+        <w:rPr>
+          <w:lang w:val="nl-NL"/>
+        </w:rPr>
+        <w:t>drone</w:t>
+      </w:r>
+      <w:proofErr w:type="spellEnd"/>
+      <w:r>
+        <w:rPr>
+          <w:lang w:val="nl-NL"/>
+        </w:rPr>
+        <w:t xml:space="preserve"> kan de speler alleen beschadigen door er direct in contact mee te komen, en kan dus zelf geen projectielen afschieten. </w:t>
+      </w:r>
+      <w:proofErr w:type="spellStart"/>
+      <w:r>
+        <w:rPr>
+          <w:lang w:val="nl-NL"/>
+        </w:rPr>
+        <w:t>Drones</w:t>
+      </w:r>
+      <w:proofErr w:type="spellEnd"/>
+      <w:r>
+        <w:rPr>
+          <w:lang w:val="nl-NL"/>
+        </w:rPr>
+        <w:t xml:space="preserve"> komen altijd in grote aantallen tevoorschijn. Het hoofddoel van de </w:t>
+      </w:r>
+      <w:proofErr w:type="spellStart"/>
+      <w:r>
+        <w:rPr>
+          <w:lang w:val="nl-NL"/>
+        </w:rPr>
+        <w:t>drone</w:t>
+      </w:r>
+      <w:proofErr w:type="spellEnd"/>
+      <w:r>
+        <w:rPr>
+          <w:lang w:val="nl-NL"/>
+        </w:rPr>
+        <w:t xml:space="preserve"> is dus meer om bepaalde plekken in het speelveld tijdelijk ontoegankelijk te maken waardoor het voor andere vijanden makkelijker wordt.</w:t>
+      </w:r>
+    </w:p>
+    <w:p>
+      <w:pPr>
+        <w:pStyle w:val="Heading3"/>
+        <w:rPr>
+          <w:lang w:val="nl-NL"/>
+        </w:rPr>
+      </w:pPr>
+      <w:r>
+        <w:rPr>
+          <w:lang w:val="nl-NL"/>
+        </w:rPr>
+        <w:t>Fighter</w:t>
+      </w:r>
+    </w:p>
+    <w:p>
+      <w:pPr>
+        <w:rPr>
+          <w:lang w:val="nl-NL"/>
+        </w:rPr>
+      </w:pPr>
+      <w:r>
+        <w:rPr>
+          <w:lang w:val="nl-NL"/>
+        </w:rPr>
+        <w:t xml:space="preserve">De </w:t>
+      </w:r>
+      <w:proofErr w:type="spellStart"/>
+      <w:r>
+        <w:rPr>
+          <w:lang w:val="nl-NL"/>
+        </w:rPr>
+        <w:t>fighter</w:t>
+      </w:r>
+      <w:proofErr w:type="spellEnd"/>
+      <w:r>
+        <w:rPr>
+          <w:lang w:val="nl-NL"/>
+        </w:rPr>
+        <w:t xml:space="preserve"> is een vijand die altijd snel voortbeweegt en dus nooit stil blijft staan. De </w:t>
+      </w:r>
+      <w:proofErr w:type="spellStart"/>
+      <w:r>
+        <w:rPr>
+          <w:lang w:val="nl-NL"/>
+        </w:rPr>
+        <w:t>fighter</w:t>
+      </w:r>
+      <w:proofErr w:type="spellEnd"/>
+      <w:r>
+        <w:rPr>
+          <w:lang w:val="nl-NL"/>
+        </w:rPr>
+        <w:t xml:space="preserve"> stuurt richting de speler maar probeert de speler tevens te ontwijken om zelf niet geraakt te worden.</w:t>
+      </w:r>
+      <w:r>
+        <w:rPr>
+          <w:lang w:val="nl-NL"/>
+        </w:rPr>
+        <w:t xml:space="preserve"> Tijdens het vliegen schieten ze projectielen af die op de positie van de speler zijn gericht. Deze projectielen kunnen alleen recht vooruit vliegen.</w:t>
+      </w:r>
+      <w:r>
+        <w:rPr>
+          <w:lang w:val="nl-NL"/>
+        </w:rPr>
+        <w:br/>
+        <w:t xml:space="preserve">De </w:t>
+      </w:r>
+      <w:proofErr w:type="spellStart"/>
+      <w:r>
+        <w:rPr>
+          <w:lang w:val="nl-NL"/>
+        </w:rPr>
+        <w:t>fighter</w:t>
+      </w:r>
+      <w:proofErr w:type="spellEnd"/>
+      <w:r>
+        <w:rPr>
+          <w:lang w:val="nl-NL"/>
+        </w:rPr>
+        <w:t xml:space="preserve"> blijft een aantal seconden op het scherm, waarna deze (mits het nog niet door de speler vernietigd is) zelf het scherm weer uitvliegt.</w:t>
+      </w:r>
+      <w:r>
+        <w:rPr>
+          <w:lang w:val="nl-NL"/>
+        </w:rPr>
+        <w:br/>
+        <w:t xml:space="preserve">De </w:t>
+      </w:r>
+      <w:proofErr w:type="spellStart"/>
+      <w:r>
+        <w:rPr>
+          <w:lang w:val="nl-NL"/>
+        </w:rPr>
+        <w:t>fighter</w:t>
+      </w:r>
+      <w:proofErr w:type="spellEnd"/>
+      <w:r>
+        <w:rPr>
+          <w:lang w:val="nl-NL"/>
+        </w:rPr>
+        <w:t xml:space="preserve"> dient voornamelijk als simpele vijand waar de speler weinig moeite mee zou moeten hebben.</w:t>
+      </w:r>
+    </w:p>
+    <w:p>
+      <w:pPr>
+        <w:pStyle w:val="Heading3"/>
+        <w:rPr>
+          <w:lang w:val="nl-NL"/>
+        </w:rPr>
+      </w:pPr>
+      <w:proofErr w:type="spellStart"/>
+      <w:r>
+        <w:rPr>
+          <w:lang w:val="nl-NL"/>
+        </w:rPr>
+        <w:t>Bomber</w:t>
+      </w:r>
+      <w:proofErr w:type="spellEnd"/>
+    </w:p>
+    <w:p>
+      <w:pPr>
+        <w:rPr>
+          <w:lang w:val="nl-NL"/>
+        </w:rPr>
+      </w:pPr>
+      <w:r>
+        <w:rPr>
+          <w:lang w:val="nl-NL"/>
+        </w:rPr>
+        <w:t xml:space="preserve">De </w:t>
+      </w:r>
+      <w:proofErr w:type="spellStart"/>
+      <w:r>
+        <w:rPr>
+          <w:lang w:val="nl-NL"/>
+        </w:rPr>
+        <w:t>bomber</w:t>
+      </w:r>
+      <w:proofErr w:type="spellEnd"/>
+      <w:r>
+        <w:rPr>
+          <w:lang w:val="nl-NL"/>
+        </w:rPr>
+        <w:t xml:space="preserve"> is een traag, maar moeilijk te vernietigen schip dat raketsaldo’s afschiet. Deze rakketten volgen de speler en zijn lastig te ontwijken.</w:t>
+      </w:r>
+      <w:r>
+        <w:rPr>
+          <w:lang w:val="nl-NL"/>
+        </w:rPr>
+        <w:br/>
+        <w:t xml:space="preserve">De </w:t>
+      </w:r>
+      <w:proofErr w:type="spellStart"/>
+      <w:r>
+        <w:rPr>
+          <w:lang w:val="nl-NL"/>
+        </w:rPr>
+        <w:t>bomber</w:t>
+      </w:r>
+      <w:proofErr w:type="spellEnd"/>
+      <w:r>
+        <w:rPr>
+          <w:lang w:val="nl-NL"/>
+        </w:rPr>
+        <w:t xml:space="preserve"> beweegt zelf weinig, maar probeert op een afstand van de speler te blijven.</w:t>
+      </w:r>
+      <w:r>
+        <w:rPr>
+          <w:lang w:val="nl-NL"/>
+        </w:rPr>
+        <w:br/>
+        <w:t xml:space="preserve">Vanwege het hoog aantal health en de doelzoekende rakketten is de </w:t>
+      </w:r>
+      <w:proofErr w:type="spellStart"/>
+      <w:r>
+        <w:rPr>
+          <w:lang w:val="nl-NL"/>
+        </w:rPr>
+        <w:t>bomber</w:t>
+      </w:r>
+      <w:proofErr w:type="spellEnd"/>
+      <w:r>
+        <w:rPr>
+          <w:lang w:val="nl-NL"/>
+        </w:rPr>
+        <w:t xml:space="preserve"> een vijand waar de speler vaak zijn aandacht op zal willen focussen om het uit te schakelen.</w:t>
+      </w:r>
+    </w:p>
+    <w:p>
+      <w:pPr>
+        <w:pStyle w:val="Heading3"/>
+        <w:rPr>
+          <w:lang w:val="nl-NL"/>
+        </w:rPr>
+      </w:pPr>
+      <w:proofErr w:type="spellStart"/>
+      <w:r>
+        <w:rPr>
+          <w:lang w:val="nl-NL"/>
+        </w:rPr>
+        <w:t>Gunner</w:t>
+      </w:r>
+      <w:proofErr w:type="spellEnd"/>
+    </w:p>
+    <w:p>
+      <w:pPr>
+        <w:rPr>
+          <w:lang w:val="nl-NL"/>
+        </w:rPr>
+      </w:pPr>
+      <w:r>
+        <w:rPr>
+          <w:lang w:val="nl-NL"/>
+        </w:rPr>
+        <w:t xml:space="preserve">De </w:t>
+      </w:r>
+      <w:proofErr w:type="spellStart"/>
+      <w:r>
+        <w:rPr>
+          <w:lang w:val="nl-NL"/>
+        </w:rPr>
+        <w:t>gunner</w:t>
+      </w:r>
+      <w:proofErr w:type="spellEnd"/>
+      <w:r>
+        <w:rPr>
+          <w:lang w:val="nl-NL"/>
+        </w:rPr>
+        <w:t xml:space="preserve"> is qua gedrag het </w:t>
+      </w:r>
+      <w:r>
+        <w:rPr>
+          <w:lang w:val="nl-NL"/>
+        </w:rPr>
+        <w:t>meest complex</w:t>
+      </w:r>
+      <w:r>
+        <w:rPr>
+          <w:lang w:val="nl-NL"/>
+        </w:rPr>
+        <w:t xml:space="preserve">. De </w:t>
+      </w:r>
+      <w:proofErr w:type="spellStart"/>
+      <w:r>
+        <w:rPr>
+          <w:lang w:val="nl-NL"/>
+        </w:rPr>
+        <w:t>gunner</w:t>
+      </w:r>
+      <w:proofErr w:type="spellEnd"/>
+      <w:r>
+        <w:rPr>
+          <w:lang w:val="nl-NL"/>
+        </w:rPr>
+        <w:t xml:space="preserve"> schiet snel een groot aantal projectielen af die in verschillende richtingen vliegen. Deze projectielen doen weinig schade en gaan alleen rechtdoor (dus niet </w:t>
+      </w:r>
+      <w:proofErr w:type="spellStart"/>
+      <w:r>
+        <w:rPr>
+          <w:lang w:val="nl-NL"/>
+        </w:rPr>
+        <w:t>doelzoekend</w:t>
+      </w:r>
+      <w:proofErr w:type="spellEnd"/>
+      <w:r>
+        <w:rPr>
+          <w:lang w:val="nl-NL"/>
+        </w:rPr>
+        <w:t xml:space="preserve">). </w:t>
+      </w:r>
+      <w:r>
+        <w:rPr>
+          <w:lang w:val="nl-NL"/>
+        </w:rPr>
+        <w:t xml:space="preserve">De </w:t>
+      </w:r>
+      <w:proofErr w:type="spellStart"/>
+      <w:r>
+        <w:rPr>
+          <w:lang w:val="nl-NL"/>
+        </w:rPr>
+        <w:t>gunner</w:t>
+      </w:r>
+      <w:proofErr w:type="spellEnd"/>
+      <w:r>
+        <w:rPr>
+          <w:lang w:val="nl-NL"/>
+        </w:rPr>
+        <w:t xml:space="preserve"> kijkt altijd recht naar beneden.</w:t>
+      </w:r>
+      <w:r>
+        <w:rPr>
+          <w:lang w:val="nl-NL"/>
+        </w:rPr>
+        <w:br/>
+        <w:t xml:space="preserve">Als de </w:t>
+      </w:r>
+      <w:proofErr w:type="spellStart"/>
+      <w:r>
+        <w:rPr>
+          <w:lang w:val="nl-NL"/>
+        </w:rPr>
+        <w:t>gunner</w:t>
+      </w:r>
+      <w:proofErr w:type="spellEnd"/>
+      <w:r>
+        <w:rPr>
+          <w:lang w:val="nl-NL"/>
+        </w:rPr>
+        <w:t xml:space="preserve"> gevolgd wordt door raketten van de speler zal de </w:t>
+      </w:r>
+      <w:proofErr w:type="spellStart"/>
+      <w:r>
+        <w:rPr>
+          <w:lang w:val="nl-NL"/>
+        </w:rPr>
+        <w:t>gunner</w:t>
+      </w:r>
+      <w:proofErr w:type="spellEnd"/>
+      <w:r>
+        <w:rPr>
+          <w:lang w:val="nl-NL"/>
+        </w:rPr>
+        <w:t xml:space="preserve"> proberen de raketten af te schudden door in de tegengestelde richting te bewegen (als het schip in de hoek gedreven wordt gaat het een andere kant op).</w:t>
+      </w:r>
+      <w:r>
+        <w:rPr>
+          <w:lang w:val="nl-NL"/>
+        </w:rPr>
+        <w:br/>
+        <w:t xml:space="preserve">Als de </w:t>
+      </w:r>
+      <w:proofErr w:type="spellStart"/>
+      <w:r>
+        <w:rPr>
+          <w:lang w:val="nl-NL"/>
+        </w:rPr>
+        <w:t>gunner</w:t>
+      </w:r>
+      <w:proofErr w:type="spellEnd"/>
+      <w:r>
+        <w:rPr>
+          <w:lang w:val="nl-NL"/>
+        </w:rPr>
+        <w:t xml:space="preserve"> (ongeveer) boven de speler zit, begint het met schieten. De </w:t>
+      </w:r>
+      <w:proofErr w:type="spellStart"/>
+      <w:r>
+        <w:rPr>
+          <w:lang w:val="nl-NL"/>
+        </w:rPr>
+        <w:t>gunner</w:t>
+      </w:r>
+      <w:proofErr w:type="spellEnd"/>
+      <w:r>
+        <w:rPr>
+          <w:lang w:val="nl-NL"/>
+        </w:rPr>
+        <w:t xml:space="preserve"> prob</w:t>
+      </w:r>
+      <w:r>
+        <w:rPr>
+          <w:lang w:val="nl-NL"/>
+        </w:rPr>
+        <w:t>eert dan voor een korte tijd</w:t>
+      </w:r>
+      <w:r>
+        <w:rPr>
+          <w:lang w:val="nl-NL"/>
+        </w:rPr>
+        <w:t xml:space="preserve"> boven de speler te blijven voordat het opzij vliegt.</w:t>
+      </w:r>
+      <w:r>
+        <w:rPr>
+          <w:lang w:val="nl-NL"/>
+        </w:rPr>
+        <w:t xml:space="preserve"> De lengte van de tijd die de </w:t>
+      </w:r>
+      <w:proofErr w:type="spellStart"/>
+      <w:r>
+        <w:rPr>
+          <w:lang w:val="nl-NL"/>
+        </w:rPr>
+        <w:t>gunner</w:t>
+      </w:r>
+      <w:proofErr w:type="spellEnd"/>
+      <w:r>
+        <w:rPr>
+          <w:lang w:val="nl-NL"/>
+        </w:rPr>
+        <w:t xml:space="preserve"> besteedt aan het aanvallen ligt aan het aantal health dat het heeft. Bij minder health zal de </w:t>
+      </w:r>
+      <w:proofErr w:type="spellStart"/>
+      <w:r>
+        <w:rPr>
+          <w:lang w:val="nl-NL"/>
+        </w:rPr>
+        <w:t>gunner</w:t>
+      </w:r>
+      <w:proofErr w:type="spellEnd"/>
+      <w:r>
+        <w:rPr>
+          <w:lang w:val="nl-NL"/>
+        </w:rPr>
+        <w:t xml:space="preserve"> sneller aan de kant vliegen.</w:t>
+      </w:r>
+    </w:p>
+    <w:p>
+      <w:pPr>
+        <w:rPr>
+          <w:lang w:val="nl-NL"/>
+        </w:rPr>
+      </w:pPr>
+      <w:bookmarkStart w:id="4" w:name="_GoBack"/>
+      <w:bookmarkEnd w:id="4"/>
+      <w:r>
+        <w:rPr>
+          <w:lang w:val="nl-NL"/>
+        </w:rPr>
+        <w:br/>
+      </w:r>
+    </w:p>
+    <w:p>
+      <w:pPr>
+        <w:rPr>
+          <w:lang w:val="nl-NL"/>
+        </w:rPr>
+      </w:pPr>
       <w:r>
         <w:rPr>
           <w:lang w:val="nl-NL"/>
@@ -2636,14 +3228,14 @@
           <w:lang w:val="nl-NL"/>
         </w:rPr>
       </w:pPr>
-      <w:bookmarkStart w:id="4" w:name="_Toc432756775"/>
+      <w:bookmarkStart w:id="5" w:name="_Toc432756775"/>
       <w:r>
         <w:rPr>
           <w:lang w:val="nl-NL"/>
         </w:rPr>
         <w:t>Cross-platform</w:t>
       </w:r>
-      <w:bookmarkEnd w:id="4"/>
+      <w:bookmarkEnd w:id="5"/>
     </w:p>
     <w:p>
       <w:pPr>
@@ -2691,14 +3283,14 @@
           <w:lang w:val="nl-NL"/>
         </w:rPr>
       </w:pPr>
-      <w:bookmarkStart w:id="5" w:name="_Toc432756776"/>
+      <w:bookmarkStart w:id="6" w:name="_Toc432756776"/>
       <w:r>
         <w:rPr>
           <w:lang w:val="nl-NL"/>
         </w:rPr>
         <w:t>API</w:t>
       </w:r>
-      <w:bookmarkEnd w:id="5"/>
+      <w:bookmarkEnd w:id="6"/>
     </w:p>
     <w:p>
       <w:pPr>
@@ -2732,14 +3324,14 @@
           <w:lang w:val="nl-NL"/>
         </w:rPr>
       </w:pPr>
-      <w:bookmarkStart w:id="6" w:name="_Toc432756777"/>
+      <w:bookmarkStart w:id="7" w:name="_Toc432756777"/>
       <w:r>
         <w:rPr>
           <w:lang w:val="nl-NL"/>
         </w:rPr>
         <w:t>AI</w:t>
       </w:r>
-      <w:bookmarkEnd w:id="6"/>
+      <w:bookmarkEnd w:id="7"/>
     </w:p>
     <w:p>
       <w:pPr>
@@ -2761,7 +3353,7 @@
           <w:lang w:val="nl-NL"/>
         </w:rPr>
       </w:pPr>
-      <w:bookmarkStart w:id="7" w:name="_Toc432756778"/>
+      <w:bookmarkStart w:id="8" w:name="_Toc432756778"/>
       <w:proofErr w:type="spellStart"/>
       <w:r>
         <w:rPr>
@@ -2783,7 +3375,7 @@
         </w:rPr>
         <w:t>Creation</w:t>
       </w:r>
-      <w:bookmarkEnd w:id="7"/>
+      <w:bookmarkEnd w:id="8"/>
       <w:proofErr w:type="spellEnd"/>
     </w:p>
     <w:p>
@@ -2804,8 +3396,6 @@
         </w:rPr>
         <w:t>handmatig vijanden te plaatsen. De vijanden zullen procedureel gegenereerd moeten worden. Hierbij komt een van de vrije onderwerpen ook deels aan bod, omdat bij het genereren van de vijanden de flow van het level in acht gehouden moet worden.</w:t>
       </w:r>
-      <w:bookmarkStart w:id="8" w:name="_GoBack"/>
-      <w:bookmarkEnd w:id="8"/>
     </w:p>
     <w:p>
       <w:pPr>
@@ -2917,119 +3507,50 @@
           <w:lang w:val="nl-NL"/>
         </w:rPr>
       </w:pPr>
-      <w:bookmarkStart w:id="11" w:name="_Toc432756781"/>
-      <w:r>
-        <w:rPr>
-          <w:lang w:val="nl-NL"/>
-        </w:rPr>
-        <w:t>Multiplayer</w:t>
+      <w:bookmarkStart w:id="11" w:name="_Toc432756782"/>
+    </w:p>
+    <w:p>
+      <w:pPr>
+        <w:pStyle w:val="Heading2"/>
+        <w:rPr>
+          <w:lang w:val="nl-NL"/>
+        </w:rPr>
+      </w:pPr>
+      <w:r>
+        <w:rPr>
+          <w:lang w:val="nl-NL"/>
+        </w:rPr>
+        <w:t>GRD7 Onderwerp (</w:t>
+      </w:r>
+      <w:proofErr w:type="spellStart"/>
+      <w:r>
+        <w:rPr>
+          <w:lang w:val="nl-NL"/>
+        </w:rPr>
+        <w:t>Adaptive</w:t>
+      </w:r>
+      <w:proofErr w:type="spellEnd"/>
+      <w:r>
+        <w:rPr>
+          <w:lang w:val="nl-NL"/>
+        </w:rPr>
+        <w:t xml:space="preserve"> </w:t>
+      </w:r>
+      <w:proofErr w:type="spellStart"/>
+      <w:r>
+        <w:rPr>
+          <w:lang w:val="nl-NL"/>
+        </w:rPr>
+        <w:t>Difficulty</w:t>
+      </w:r>
+      <w:proofErr w:type="spellEnd"/>
+      <w:r>
+        <w:rPr>
+          <w:lang w:val="nl-NL"/>
+        </w:rPr>
+        <w:t>)</w:t>
       </w:r>
       <w:bookmarkEnd w:id="11"/>
-    </w:p>
-    <w:p>
-      <w:pPr>
-        <w:rPr>
-          <w:lang w:val="nl-NL"/>
-        </w:rPr>
-      </w:pPr>
-      <w:r>
-        <w:rPr>
-          <w:lang w:val="nl-NL"/>
-        </w:rPr>
-        <w:t>Zoals aangegeven in het concept zal het spel twee soorten multiplayer bevatten</w:t>
-      </w:r>
-      <w:r>
-        <w:rPr>
-          <w:lang w:val="nl-NL"/>
-        </w:rPr>
-        <w:t xml:space="preserve">, een co-op en een versus mode. </w:t>
-      </w:r>
-      <w:r>
-        <w:rPr>
-          <w:lang w:val="nl-NL"/>
-        </w:rPr>
-        <w:t xml:space="preserve">Dit zal waarschijnlijk met de </w:t>
-      </w:r>
-      <w:r>
-        <w:rPr>
-          <w:lang w:val="nl-NL"/>
-        </w:rPr>
-        <w:t>nieuwe</w:t>
-      </w:r>
-      <w:r>
-        <w:rPr>
-          <w:lang w:val="nl-NL"/>
-        </w:rPr>
-        <w:t xml:space="preserve"> Unity</w:t>
-      </w:r>
-      <w:r>
-        <w:rPr>
-          <w:lang w:val="nl-NL"/>
-        </w:rPr>
-        <w:t xml:space="preserve"> 5</w:t>
-      </w:r>
-      <w:r>
-        <w:rPr>
-          <w:lang w:val="nl-NL"/>
-        </w:rPr>
-        <w:t xml:space="preserve"> </w:t>
-      </w:r>
-      <w:r>
-        <w:rPr>
-          <w:lang w:val="nl-NL"/>
-        </w:rPr>
-        <w:t>netwerk</w:t>
-      </w:r>
-      <w:r>
-        <w:rPr>
-          <w:lang w:val="nl-NL"/>
-        </w:rPr>
-        <w:t xml:space="preserve"> functionaliteit gedaan worden.</w:t>
-      </w:r>
-    </w:p>
-    <w:p>
-      <w:pPr>
-        <w:pStyle w:val="Heading2"/>
-        <w:rPr>
-          <w:lang w:val="nl-NL"/>
-        </w:rPr>
-      </w:pPr>
-      <w:bookmarkStart w:id="12" w:name="_Toc432756782"/>
-      <w:r>
-        <w:rPr>
-          <w:lang w:val="nl-NL"/>
-        </w:rPr>
-        <w:t>GRD7 Onderwerp (</w:t>
-      </w:r>
-      <w:proofErr w:type="spellStart"/>
-      <w:r>
-        <w:rPr>
-          <w:lang w:val="nl-NL"/>
-        </w:rPr>
-        <w:t>Adaptive</w:t>
-      </w:r>
-      <w:proofErr w:type="spellEnd"/>
-      <w:r>
-        <w:rPr>
-          <w:lang w:val="nl-NL"/>
-        </w:rPr>
-        <w:t xml:space="preserve"> </w:t>
-      </w:r>
-      <w:proofErr w:type="spellStart"/>
-      <w:r>
-        <w:rPr>
-          <w:lang w:val="nl-NL"/>
-        </w:rPr>
-        <w:t>Difficulty</w:t>
-      </w:r>
-      <w:proofErr w:type="spellEnd"/>
-      <w:r>
-        <w:rPr>
-          <w:lang w:val="nl-NL"/>
-        </w:rPr>
-        <w:t>)</w:t>
-      </w:r>
-      <w:bookmarkEnd w:id="12"/>
     </w:p>
     <w:p>
       <w:pPr>
@@ -3064,7 +3585,7 @@
           <w:lang w:val="nl-NL"/>
         </w:rPr>
       </w:pPr>
-      <w:bookmarkStart w:id="13" w:name="_Toc432756783"/>
+      <w:bookmarkStart w:id="12" w:name="_Toc432756783"/>
       <w:proofErr w:type="spellStart"/>
       <w:r>
         <w:rPr>
@@ -3072,7 +3593,7 @@
         </w:rPr>
         <w:t>Localization</w:t>
       </w:r>
-      <w:bookmarkEnd w:id="13"/>
+      <w:bookmarkEnd w:id="12"/>
       <w:proofErr w:type="spellEnd"/>
     </w:p>
     <w:p>
@@ -3101,7 +3622,7 @@
           <w:lang w:val="nl-NL"/>
         </w:rPr>
       </w:pPr>
-      <w:bookmarkStart w:id="14" w:name="_Toc432756784"/>
+      <w:bookmarkStart w:id="13" w:name="_Toc432756784"/>
       <w:r>
         <w:rPr>
           <w:lang w:val="nl-NL"/>
@@ -3109,7 +3630,7 @@
         <w:lastRenderedPageBreak/>
         <w:t>Planning</w:t>
       </w:r>
-      <w:bookmarkEnd w:id="14"/>
+      <w:bookmarkEnd w:id="13"/>
     </w:p>
     <w:p>
       <w:pPr>
@@ -5028,7 +5549,7 @@
 </file>
 
 <file path=customXml/itemProps1.xml><?xml version="1.0" encoding="utf-8"?>
-<ds:datastoreItem xmlns:ds="http://schemas.openxmlformats.org/officeDocument/2006/customXml" ds:itemID="{6F7FCAD6-A794-408A-AABE-E1880BBBE564}">
+<ds:datastoreItem xmlns:ds="http://schemas.openxmlformats.org/officeDocument/2006/customXml" ds:itemID="{E49CFBFA-4D49-415A-9867-BC9F4A040CB6}">
   <ds:schemaRefs>
     <ds:schemaRef ds:uri="http://schemas.openxmlformats.org/officeDocument/2006/bibliography"/>
   </ds:schemaRefs>

</xml_diff>

<commit_message>
Kleine optimization, Einddocument, PvA bewerkt
</commit_message>
<xml_diff>
--- a/Plan van Aanpak Frank Severijns.docx
+++ b/Plan van Aanpak Frank Severijns.docx
@@ -64,7 +64,7 @@
             <v:path o:extrusionok="f" gradientshapeok="t" o:connecttype="rect"/>
             <o:lock v:ext="edit" aspectratio="t"/>
           </v:shapetype>
-          <v:shape id="_x0000_i1025" type="#_x0000_t75" style="width:238.5pt;height:157.8pt">
+          <v:shape id="_x0000_i1025" type="#_x0000_t75" style="width:238.5pt;height:157.5pt">
             <v:imagedata r:id="rId6" o:title="unity-logo-100571261-large"/>
           </v:shape>
         </w:pict>
@@ -2360,7 +2360,31 @@
         <w:rPr>
           <w:lang w:val="nl-NL"/>
         </w:rPr>
-        <w:t>: De healthbar van de speler. Als de speler beschadigt wordt wordt de healthbar korter. Health kan herstelt worden door een aantal seconden te stoppen met schieten en geen schade op te lopen. Als de healthbar leeg heeft de speler verloren.</w:t>
+        <w:t xml:space="preserve">: De healthbar van de speler. Als de speler beschadigt wordt wordt de healthbar korter. </w:t>
+      </w:r>
+      <w:r>
+        <w:rPr>
+          <w:lang w:val="nl-NL"/>
+        </w:rPr>
+        <w:t>Naast health heeft de speler ook een shield, die in dezelfde bar weergeven wordt. Shield</w:t>
+      </w:r>
+      <w:r>
+        <w:rPr>
+          <w:lang w:val="nl-NL"/>
+        </w:rPr>
+        <w:t xml:space="preserve"> kan herstelt worden door een aantal seconden te stoppen met schieten en geen schade op te lopen.</w:t>
+      </w:r>
+      <w:r>
+        <w:rPr>
+          <w:lang w:val="nl-NL"/>
+        </w:rPr>
+        <w:t xml:space="preserve"> Health herstelt door middel van health pickups.</w:t>
+      </w:r>
+      <w:r>
+        <w:rPr>
+          <w:lang w:val="nl-NL"/>
+        </w:rPr>
+        <w:t xml:space="preserve"> Als de healthbar leeg heeft de speler verloren.</w:t>
       </w:r>
     </w:p>
     <w:p>
@@ -2378,13 +2402,13 @@
         <mc:AlternateContent>
           <mc:Choice Requires="wps">
             <w:drawing>
-              <wp:anchor distT="0" distB="0" distL="114300" distR="114300" simplePos="0" relativeHeight="251661312" behindDoc="0" locked="0" layoutInCell="1" allowOverlap="1" wp14:anchorId="3E77AEF6" wp14:editId="107FF800">
+              <wp:anchor distT="0" distB="0" distL="114300" distR="114300" simplePos="0" relativeHeight="251661312" behindDoc="0" locked="0" layoutInCell="1" allowOverlap="1" wp14:anchorId="577BA96A" wp14:editId="3E1F3C52">
                 <wp:simplePos x="0" y="0"/>
                 <wp:positionH relativeFrom="column">
-                  <wp:posOffset>2587303</wp:posOffset>
+                  <wp:posOffset>2548890</wp:posOffset>
                 </wp:positionH>
                 <wp:positionV relativeFrom="paragraph">
-                  <wp:posOffset>697827</wp:posOffset>
+                  <wp:posOffset>11430</wp:posOffset>
                 </wp:positionV>
                 <wp:extent cx="3811905" cy="635"/>
                 <wp:effectExtent l="0" t="0" r="0" b="0"/>
@@ -2473,11 +2497,11 @@
           </mc:Choice>
           <mc:Fallback>
             <w:pict>
-              <v:shapetype w14:anchorId="3E77AEF6" id="_x0000_t202" coordsize="21600,21600" o:spt="202" path="m,l,21600r21600,l21600,xe">
+              <v:shapetype w14:anchorId="577BA96A" id="_x0000_t202" coordsize="21600,21600" o:spt="202" path="m,l,21600r21600,l21600,xe">
                 <v:stroke joinstyle="miter"/>
                 <v:path gradientshapeok="t" o:connecttype="rect"/>
               </v:shapetype>
-              <v:shape id="Text Box 1" o:spid="_x0000_s1026" type="#_x0000_t202" style="position:absolute;margin-left:203.7pt;margin-top:54.95pt;width:300.15pt;height:.05pt;z-index:251661312;visibility:visible;mso-wrap-style:square;mso-wrap-distance-left:9pt;mso-wrap-distance-top:0;mso-wrap-distance-right:9pt;mso-wrap-distance-bottom:0;mso-position-horizontal:absolute;mso-position-horizontal-relative:text;mso-position-vertical:absolute;mso-position-vertical-relative:text;v-text-anchor:top" o:gfxdata="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" stroked="f">
+              <v:shape id="Text Box 1" o:spid="_x0000_s1026" type="#_x0000_t202" style="position:absolute;margin-left:200.7pt;margin-top:.9pt;width:300.15pt;height:.05pt;z-index:251661312;visibility:visible;mso-wrap-style:square;mso-wrap-distance-left:9pt;mso-wrap-distance-top:0;mso-wrap-distance-right:9pt;mso-wrap-distance-bottom:0;mso-position-horizontal:absolute;mso-position-horizontal-relative:text;mso-position-vertical:absolute;mso-position-vertical-relative:text;v-text-anchor:top" o:gfxdata="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" stroked="f">
                 <v:textbox style="mso-fit-shape-to-text:t" inset="0,0,0,0">
                   <w:txbxContent>
                     <w:p>
@@ -2569,7 +2593,19 @@
         <w:rPr>
           <w:lang w:val="nl-NL"/>
         </w:rPr>
-        <w:t>: Als de speler een vijand kapot maakt laat deze experience punten achter. Als de speler met zijn schip over de punten vliegt ontvangt hij deze punten.</w:t>
+        <w:t xml:space="preserve">: Als de speler een vijand kapot maakt laat deze experience punten </w:t>
+      </w:r>
+      <w:r>
+        <w:rPr>
+          <w:lang w:val="nl-NL"/>
+        </w:rPr>
+        <w:t xml:space="preserve">en health punten </w:t>
+      </w:r>
+      <w:r>
+        <w:rPr>
+          <w:lang w:val="nl-NL"/>
+        </w:rPr>
+        <w:t>achter. Als de speler met zijn schip over de punten vliegt ontvangt hij deze punten.</w:t>
       </w:r>
     </w:p>
     <w:p>
@@ -3028,7 +3064,25 @@
           <w:lang w:val="nl-NL"/>
         </w:rPr>
         <w:br/>
-        <w:t xml:space="preserve">De drone kan de speler alleen beschadigen door er direct in contact mee te komen, en kan dus zelf geen projectielen afschieten. Drones komen altijd in grote aantallen tevoorschijn. Het hoofddoel van de drone is dus meer om bepaalde plekken in het speelveld tijdelijk ontoegankelijk te maken waardoor </w:t>
+        <w:t xml:space="preserve">De drone kan </w:t>
+      </w:r>
+      <w:r>
+        <w:rPr>
+          <w:lang w:val="nl-NL"/>
+        </w:rPr>
+        <w:t>zelf geen projectielen afschieten</w:t>
+      </w:r>
+      <w:r>
+        <w:rPr>
+          <w:lang w:val="nl-NL"/>
+        </w:rPr>
+        <w:t xml:space="preserve">, dus moet </w:t>
+      </w:r>
+      <w:r>
+        <w:rPr>
+          <w:lang w:val="nl-NL"/>
+        </w:rPr>
+        <w:t xml:space="preserve">de speler beschadigen door er direct in contact mee te komen. Drones komen altijd in grote aantallen tevoorschijn. Het hoofddoel van de drone is dus meer om bepaalde plekken in het speelveld tijdelijk ontoegankelijk te maken waardoor </w:t>
       </w:r>
       <w:r>
         <w:rPr>
@@ -3501,7 +3555,19 @@
         <w:rPr>
           <w:lang w:val="nl-NL"/>
         </w:rPr>
-        <w:t>De speler heeft health en shield. Zolang de shieldbar niet leeg is wordt schade door de shield geabsorbeerd. Hierdoor verkleint de shieldbar. Als de shieldbar leeg is en de speler geraakt word verkleint de healthbar. Als de healthbar leeg is heeft de speler verloren. De speler kan zijin/haar health- en shieldbars upgraden waardoor ze vaker geraakt kunnen worden voodat ze game over zijn.</w:t>
+        <w:t>De speler heeft health en shield. Zolang de shield niet leeg is wordt schade door de s</w:t>
+      </w:r>
+      <w:r>
+        <w:rPr>
+          <w:lang w:val="nl-NL"/>
+        </w:rPr>
+        <w:t>hield geabsorbeerd. Als de shield</w:t>
+      </w:r>
+      <w:r>
+        <w:rPr>
+          <w:lang w:val="nl-NL"/>
+        </w:rPr>
+        <w:t xml:space="preserve"> leeg is en de speler geraakt word verkleint de healthbar. Als de healthbar leeg is heeft de speler verloren. De speler kan zijin/haar health- en shieldbars upgraden waardoor ze vaker geraakt kunnen worden voodat ze game over zijn.</w:t>
       </w:r>
       <w:r>
         <w:rPr>
@@ -3668,6 +3734,8 @@
         </w:rPr>
         <w:t>Mecanim kan ik de state transities beheren met de parameters in Mecanim zelf, hierdoor hoef ik niet voor iedere state in code de condities voor een transitie te controleren. Ook is het hierdoor makkelijker om de State Machine te visualizeren voor eventuele foutopsporing.</w:t>
       </w:r>
+      <w:bookmarkStart w:id="17" w:name="_GoBack"/>
+      <w:bookmarkEnd w:id="17"/>
     </w:p>
     <w:p>
       <w:pPr>
@@ -3676,14 +3744,14 @@
           <w:lang w:val="nl-NL"/>
         </w:rPr>
       </w:pPr>
-      <w:bookmarkStart w:id="17" w:name="_Toc440400568"/>
+      <w:bookmarkStart w:id="18" w:name="_Toc440400568"/>
       <w:r>
         <w:rPr>
           <w:lang w:val="nl-NL"/>
         </w:rPr>
         <w:t>Efficient Level Creation</w:t>
       </w:r>
-      <w:bookmarkEnd w:id="17"/>
+      <w:bookmarkEnd w:id="18"/>
     </w:p>
     <w:p>
       <w:pPr>
@@ -3718,14 +3786,14 @@
           <w:lang w:val="nl-NL"/>
         </w:rPr>
       </w:pPr>
-      <w:bookmarkStart w:id="18" w:name="_Toc440400569"/>
+      <w:bookmarkStart w:id="19" w:name="_Toc440400569"/>
       <w:r>
         <w:rPr>
           <w:lang w:val="nl-NL"/>
         </w:rPr>
         <w:t>Persistence</w:t>
       </w:r>
-      <w:bookmarkEnd w:id="18"/>
+      <w:bookmarkEnd w:id="19"/>
     </w:p>
     <w:p>
       <w:pPr>
@@ -3744,19 +3812,79 @@
           <w:lang w:val="nl-NL"/>
         </w:rPr>
         <w:br/>
-        <w:t>Om de score op te slaan wil ik gebruik maken van GameJolt. Hiervoor is uiteraard wel een internet connectie nodig, dus de scores van de speler worden ook opgeslagen in de PlayerPrefs.</w:t>
-      </w:r>
-      <w:r>
-        <w:rPr>
-          <w:lang w:val="nl-NL"/>
-        </w:rPr>
-        <w:t xml:space="preserve"> De volgende keer dat de speler weer con</w:t>
-      </w:r>
-      <w:r>
-        <w:rPr>
-          <w:lang w:val="nl-NL"/>
-        </w:rPr>
-        <w:t>nectie heeft met het internet zu</w:t>
+        <w:t xml:space="preserve">Om de score op te slaan wil ik gebruik maken van </w:t>
+      </w:r>
+      <w:r>
+        <w:rPr>
+          <w:lang w:val="nl-NL"/>
+        </w:rPr>
+        <w:t xml:space="preserve">de </w:t>
+      </w:r>
+      <w:r>
+        <w:rPr>
+          <w:lang w:val="nl-NL"/>
+        </w:rPr>
+        <w:t>GameJolt</w:t>
+      </w:r>
+      <w:r>
+        <w:rPr>
+          <w:lang w:val="nl-NL"/>
+        </w:rPr>
+        <w:t xml:space="preserve"> API</w:t>
+      </w:r>
+      <w:r>
+        <w:rPr>
+          <w:lang w:val="nl-NL"/>
+        </w:rPr>
+        <w:t>. Hiervoor is uiteraard wel een internet connectie nodig, dus de scores van de speler worden ook opgeslagen in de PlayerPrefs</w:t>
+      </w:r>
+      <w:r>
+        <w:rPr>
+          <w:lang w:val="nl-NL"/>
+        </w:rPr>
+        <w:t xml:space="preserve"> zodat de speler ook offline geen vooruitgang verliest</w:t>
+      </w:r>
+      <w:r>
+        <w:rPr>
+          <w:lang w:val="nl-NL"/>
+        </w:rPr>
+        <w:t>.</w:t>
+      </w:r>
+      <w:r>
+        <w:rPr>
+          <w:lang w:val="nl-NL"/>
+        </w:rPr>
+        <w:t xml:space="preserve"> </w:t>
+      </w:r>
+      <w:r>
+        <w:rPr>
+          <w:lang w:val="nl-NL"/>
+        </w:rPr>
+        <w:t>Als</w:t>
+      </w:r>
+      <w:r>
+        <w:rPr>
+          <w:lang w:val="nl-NL"/>
+        </w:rPr>
+        <w:t xml:space="preserve"> de speler weer con</w:t>
+      </w:r>
+      <w:r>
+        <w:rPr>
+          <w:lang w:val="nl-NL"/>
+        </w:rPr>
+        <w:t xml:space="preserve">nectie heeft met het </w:t>
+      </w:r>
+      <w:r>
+        <w:rPr>
+          <w:lang w:val="nl-NL"/>
+        </w:rPr>
+        <w:t>de API</w:t>
+      </w:r>
+      <w:r>
+        <w:rPr>
+          <w:lang w:val="nl-NL"/>
+        </w:rPr>
+        <w:t xml:space="preserve"> zu</w:t>
       </w:r>
       <w:r>
         <w:rPr>
@@ -3786,7 +3914,19 @@
         <w:rPr>
           <w:lang w:val="nl-NL"/>
         </w:rPr>
-        <w:t xml:space="preserve"> vergeleken worden met de online opgeslagen </w:t>
+        <w:t xml:space="preserve"> </w:t>
+      </w:r>
+      <w:r>
+        <w:rPr>
+          <w:lang w:val="nl-NL"/>
+        </w:rPr>
+        <w:t>gesynchronseerd</w:t>
+      </w:r>
+      <w:r>
+        <w:rPr>
+          <w:lang w:val="nl-NL"/>
+        </w:rPr>
+        <w:t xml:space="preserve"> worden met de online opgeslagen </w:t>
       </w:r>
       <w:r>
         <w:rPr>
@@ -3798,80 +3938,12 @@
         <w:rPr>
           <w:lang w:val="nl-NL"/>
         </w:rPr>
-        <w:t>. Als de lokaal opgeslagen score</w:t>
-      </w:r>
-      <w:r>
-        <w:rPr>
-          <w:lang w:val="nl-NL"/>
-        </w:rPr>
-        <w:t>s</w:t>
-      </w:r>
-      <w:r>
-        <w:rPr>
-          <w:lang w:val="nl-NL"/>
-        </w:rPr>
-        <w:t xml:space="preserve"> hoger </w:t>
-      </w:r>
-      <w:r>
-        <w:rPr>
-          <w:lang w:val="nl-NL"/>
-        </w:rPr>
-        <w:t>zijn</w:t>
-      </w:r>
-      <w:r>
-        <w:rPr>
-          <w:lang w:val="nl-NL"/>
-        </w:rPr>
-        <w:t xml:space="preserve">, </w:t>
-      </w:r>
-      <w:r>
-        <w:rPr>
-          <w:lang w:val="nl-NL"/>
-        </w:rPr>
-        <w:t>word</w:t>
-      </w:r>
-      <w:r>
-        <w:rPr>
-          <w:lang w:val="nl-NL"/>
-        </w:rPr>
-        <w:t>en de scores online overschreven</w:t>
-      </w:r>
-      <w:r>
-        <w:rPr>
-          <w:lang w:val="nl-NL"/>
-        </w:rPr>
-        <w:t>.</w:t>
-      </w:r>
-      <w:r>
-        <w:rPr>
-          <w:lang w:val="nl-NL"/>
-        </w:rPr>
-        <w:t xml:space="preserve"> Anderszijds worden de lokaal opgeslagen scores ook overschreven als de online scores hoger zijn.</w:t>
-      </w:r>
-      <w:r>
-        <w:rPr>
-          <w:lang w:val="nl-NL"/>
-        </w:rPr>
-        <w:br/>
-        <w:t>Als de speler met hetzelfde GameJolt account inlogt op een andere PC of laptop, zullen de scores weer vergeleken worden</w:t>
-      </w:r>
-      <w:r>
-        <w:rPr>
-          <w:lang w:val="nl-NL"/>
-        </w:rPr>
-        <w:t>, hierdoor is de speler ook op andere apparaten in staat om scores te verbeteren</w:t>
-      </w:r>
-      <w:r>
-        <w:rPr>
-          <w:lang w:val="nl-NL"/>
-        </w:rPr>
-        <w:t>.</w:t>
-      </w:r>
-      <w:r>
-        <w:rPr>
-          <w:lang w:val="nl-NL"/>
-        </w:rPr>
-        <w:br/>
+        <w:t xml:space="preserve">. </w:t>
+      </w:r>
+      <w:r>
+        <w:rPr>
+          <w:lang w:val="nl-NL"/>
+        </w:rPr>
         <w:t>Instellingen zoals taal en audio volume (zie Vrije Onderwerpen) worden ook in de PlayerPrefs bewaart.</w:t>
       </w:r>
     </w:p>
@@ -3895,7 +3967,7 @@
           <w:lang w:val="nl-NL"/>
         </w:rPr>
       </w:pPr>
-      <w:bookmarkStart w:id="19" w:name="_Toc440400570"/>
+      <w:bookmarkStart w:id="20" w:name="_Toc440400570"/>
       <w:r>
         <w:rPr>
           <w:lang w:val="nl-NL"/>
@@ -3903,7 +3975,7 @@
         <w:lastRenderedPageBreak/>
         <w:t>Vrije Onderwerpen</w:t>
       </w:r>
-      <w:bookmarkEnd w:id="19"/>
+      <w:bookmarkEnd w:id="20"/>
     </w:p>
     <w:p>
       <w:pPr>
@@ -3920,7 +3992,7 @@
           <w:lang w:val="nl-NL"/>
         </w:rPr>
       </w:pPr>
-      <w:bookmarkStart w:id="20" w:name="_Toc440400571"/>
+      <w:bookmarkStart w:id="21" w:name="_Toc440400571"/>
       <w:r>
         <w:rPr>
           <w:lang w:val="nl-NL"/>
@@ -3933,7 +4005,7 @@
         </w:rPr>
         <w:t>Adaptive Difficulty)</w:t>
       </w:r>
-      <w:bookmarkEnd w:id="20"/>
+      <w:bookmarkEnd w:id="21"/>
     </w:p>
     <w:p>
       <w:pPr>
@@ -3968,14 +4040,14 @@
           <w:lang w:val="nl-NL"/>
         </w:rPr>
       </w:pPr>
-      <w:bookmarkStart w:id="21" w:name="_Toc440400572"/>
+      <w:bookmarkStart w:id="22" w:name="_Toc440400572"/>
       <w:r>
         <w:rPr>
           <w:lang w:val="nl-NL"/>
         </w:rPr>
         <w:t>Localization</w:t>
       </w:r>
-      <w:bookmarkEnd w:id="21"/>
+      <w:bookmarkEnd w:id="22"/>
     </w:p>
     <w:p>
       <w:pPr>
@@ -4009,41 +4081,46 @@
           <w:lang w:val="nl-NL"/>
         </w:rPr>
       </w:pPr>
-      <w:bookmarkStart w:id="22" w:name="_Toc440400573"/>
+      <w:bookmarkStart w:id="23" w:name="_Toc440400573"/>
       <w:r>
         <w:rPr>
           <w:lang w:val="nl-NL"/>
         </w:rPr>
         <w:t>Audio Management</w:t>
       </w:r>
-      <w:bookmarkEnd w:id="22"/>
-    </w:p>
-    <w:p>
-      <w:pPr>
-        <w:rPr>
-          <w:lang w:val="nl-NL"/>
-        </w:rPr>
-      </w:pPr>
-      <w:r>
-        <w:rPr>
-          <w:lang w:val="nl-NL"/>
-        </w:rPr>
-        <w:t>Omdat er nogal veel projectielen afgeschoten zullen worden, waarbij ik graag een geluidje zou willen afspelen, kan het voorkomen dat er nogal wat audio tegelijk afgespeeld wordt. Dit kan de performance nogal omlaag halen. Hiervoor wil ik een Audio Manager maken die een beperkt aantal audio sources beheert, zodat er nooit teveel geluiden tegelijk afgespeeld worden.</w:t>
+      <w:bookmarkEnd w:id="23"/>
+    </w:p>
+    <w:p>
+      <w:pPr>
+        <w:rPr>
+          <w:lang w:val="nl-NL"/>
+        </w:rPr>
+      </w:pPr>
+      <w:r>
+        <w:rPr>
+          <w:lang w:val="nl-NL"/>
+        </w:rPr>
+        <w:t>Ik wil de speler de mogelijkheid geven om het volume van de geluidseffecten en muziek zelf in te stellen. Ook wil ik er voor zorgen dat de waardes van de ingestelde volumes opgeslagen worden zodat de speler niet bij opstarten van het spel de instellingen weer moet veranderen.</w:t>
+      </w:r>
+    </w:p>
+    <w:p>
+      <w:pPr>
+        <w:rPr>
+          <w:lang w:val="nl-NL"/>
+        </w:rPr>
+      </w:pPr>
+      <w:r>
+        <w:rPr>
+          <w:lang w:val="nl-NL"/>
+        </w:rPr>
+        <w:t>Daarnaast lijkt het me handig om een enkel script te hebben wat het afspelen van alle audio beheert. Dit zorgt ervoor dat ik niet in alle scripts waarin ik een geluid wil afspelen functies moet schrijven om het volume op te halen en (indien nodig) andere waardes zoals de pitch te wijzigen.</w:t>
       </w:r>
       <w:r>
         <w:rPr>
           <w:lang w:val="nl-NL"/>
         </w:rPr>
         <w:br/>
-        <w:t>Ook wil ik de spele</w:t>
-      </w:r>
-      <w:bookmarkStart w:id="23" w:name="_GoBack"/>
-      <w:bookmarkEnd w:id="23"/>
-      <w:r>
-        <w:rPr>
-          <w:lang w:val="nl-NL"/>
-        </w:rPr>
-        <w:t>r het volume van de muziek en geluidseffecten kunnen laten veranderen.</w:t>
+        <w:t>Tevens kan ik hierbij gebruik maken van instance pooling, doordat ik een bepaald aantal objecten met audio sources instantieer en opsla. Wanneer er een geluid afgespeeld moet worden kan ik een audioclip instellen en het object activeren voor zolang het geluid afgespeeld wordt.</w:t>
       </w:r>
     </w:p>
     <w:sectPr>
@@ -5397,7 +5474,7 @@
 </file>
 
 <file path=customXml/itemProps1.xml><?xml version="1.0" encoding="utf-8"?>
-<ds:datastoreItem xmlns:ds="http://schemas.openxmlformats.org/officeDocument/2006/customXml" ds:itemID="{2448E613-A208-429A-98E1-E11C98793599}">
+<ds:datastoreItem xmlns:ds="http://schemas.openxmlformats.org/officeDocument/2006/customXml" ds:itemID="{6CAADE64-7DCA-40C5-B752-0831E3F7F74C}">
   <ds:schemaRefs>
     <ds:schemaRef ds:uri="http://schemas.openxmlformats.org/officeDocument/2006/bibliography"/>
   </ds:schemaRefs>

</xml_diff>